<commit_message>
Update Windows and Messages 3.docx
</commit_message>
<xml_diff>
--- a/5 ... ‌Windows and Messages 2/Windows and Messages 3.docx
+++ b/5 ... ‌Windows and Messages 2/Windows and Messages 3.docx
@@ -3640,6 +3640,1984 @@
         <w:t>There are no creation parameters specified.</w:t>
       </w:r>
     </w:p>
+    <w:p>
+      <w:pPr>
+        <w:rPr>
+          <w:rFonts w:ascii="Times New Roman" w:hAnsi="Times New Roman" w:cs="Times New Roman"/>
+          <w:sz w:val="24"/>
+          <w:szCs w:val="24"/>
+        </w:rPr>
+      </w:pPr>
+    </w:p>
+    <w:p>
+      <w:pPr>
+        <w:rPr>
+          <w:rFonts w:ascii="Times New Roman" w:hAnsi="Times New Roman" w:cs="Times New Roman"/>
+          <w:b/>
+          <w:bCs/>
+          <w:sz w:val="28"/>
+          <w:szCs w:val="28"/>
+          <w14:textOutline w14:w="9525" w14:cap="rnd" w14:cmpd="sng" w14:algn="ctr">
+            <w14:solidFill>
+              <w14:schemeClr w14:val="accent2">
+                <w14:lumMod w14:val="75000"/>
+              </w14:schemeClr>
+            </w14:solidFill>
+            <w14:prstDash w14:val="solid"/>
+            <w14:bevel/>
+          </w14:textOutline>
+        </w:rPr>
+      </w:pPr>
+      <w:r>
+        <w:rPr>
+          <w:rFonts w:ascii="Times New Roman" w:hAnsi="Times New Roman" w:cs="Times New Roman"/>
+          <w:b/>
+          <w:bCs/>
+          <w:sz w:val="28"/>
+          <w:szCs w:val="28"/>
+          <w14:textOutline w14:w="9525" w14:cap="rnd" w14:cmpd="sng" w14:algn="ctr">
+            <w14:solidFill>
+              <w14:schemeClr w14:val="accent2">
+                <w14:lumMod w14:val="75000"/>
+              </w14:schemeClr>
+            </w14:solidFill>
+            <w14:prstDash w14:val="solid"/>
+            <w14:bevel/>
+          </w14:textOutline>
+        </w:rPr>
+        <w:lastRenderedPageBreak/>
+        <w:t>Creating the Window with CreateWindow</w:t>
+      </w:r>
+    </w:p>
+    <w:p>
+      <w:pPr>
+        <w:rPr>
+          <w:rFonts w:ascii="Times New Roman" w:hAnsi="Times New Roman" w:cs="Times New Roman"/>
+          <w:sz w:val="24"/>
+          <w:szCs w:val="24"/>
+        </w:rPr>
+      </w:pPr>
+      <w:r>
+        <w:rPr>
+          <w:rFonts w:ascii="Times New Roman" w:hAnsi="Times New Roman" w:cs="Times New Roman"/>
+          <w:sz w:val="24"/>
+          <w:szCs w:val="24"/>
+        </w:rPr>
+        <w:t xml:space="preserve">The CreateWindow function is responsible for creating a new window based on the specified window class and additional parameters. </w:t>
+      </w:r>
+    </w:p>
+    <w:p>
+      <w:pPr>
+        <w:rPr>
+          <w:rFonts w:ascii="Times New Roman" w:hAnsi="Times New Roman" w:cs="Times New Roman"/>
+          <w:sz w:val="24"/>
+          <w:szCs w:val="24"/>
+        </w:rPr>
+      </w:pPr>
+      <w:r>
+        <w:rPr>
+          <w:rFonts w:ascii="Times New Roman" w:hAnsi="Times New Roman" w:cs="Times New Roman"/>
+          <w:sz w:val="24"/>
+          <w:szCs w:val="24"/>
+        </w:rPr>
+        <w:t>It takes several arguments, each providing crucial information about the window's characteristics:</w:t>
+      </w:r>
+    </w:p>
+    <w:p>
+      <w:pPr>
+        <w:rPr>
+          <w:rFonts w:ascii="Times New Roman" w:hAnsi="Times New Roman" w:cs="Times New Roman"/>
+          <w:sz w:val="24"/>
+          <w:szCs w:val="24"/>
+        </w:rPr>
+      </w:pPr>
+      <w:r>
+        <w:rPr>
+          <w:rFonts w:ascii="Times New Roman" w:hAnsi="Times New Roman" w:cs="Times New Roman"/>
+          <w:b/>
+          <w:bCs/>
+          <w:color w:val="7030A0"/>
+          <w:sz w:val="24"/>
+          <w:szCs w:val="24"/>
+        </w:rPr>
+        <w:t>Window Class Name:</w:t>
+      </w:r>
+      <w:r>
+        <w:rPr>
+          <w:rFonts w:ascii="Times New Roman" w:hAnsi="Times New Roman" w:cs="Times New Roman"/>
+          <w:color w:val="7030A0"/>
+          <w:sz w:val="24"/>
+          <w:szCs w:val="24"/>
+        </w:rPr>
+        <w:t xml:space="preserve"> </w:t>
+      </w:r>
+      <w:r>
+        <w:rPr>
+          <w:rFonts w:ascii="Times New Roman" w:hAnsi="Times New Roman" w:cs="Times New Roman"/>
+          <w:sz w:val="24"/>
+          <w:szCs w:val="24"/>
+        </w:rPr>
+        <w:t>The first argument, szAppName, represents the name of the window class, which identifies the type of window being created. In this case, the window class name is "HelloWin", which corresponds to the class registered earlier using the RegisterClassEx function.</w:t>
+      </w:r>
+    </w:p>
+    <w:p>
+      <w:pPr>
+        <w:rPr>
+          <w:rFonts w:ascii="Times New Roman" w:hAnsi="Times New Roman" w:cs="Times New Roman"/>
+          <w:sz w:val="24"/>
+          <w:szCs w:val="24"/>
+        </w:rPr>
+      </w:pPr>
+      <w:r>
+        <w:rPr>
+          <w:rFonts w:ascii="Times New Roman" w:hAnsi="Times New Roman" w:cs="Times New Roman"/>
+          <w:b/>
+          <w:bCs/>
+          <w:color w:val="7030A0"/>
+          <w:sz w:val="24"/>
+          <w:szCs w:val="24"/>
+        </w:rPr>
+        <w:t>Window Caption:</w:t>
+      </w:r>
+      <w:r>
+        <w:rPr>
+          <w:rFonts w:ascii="Times New Roman" w:hAnsi="Times New Roman" w:cs="Times New Roman"/>
+          <w:color w:val="7030A0"/>
+          <w:sz w:val="24"/>
+          <w:szCs w:val="24"/>
+        </w:rPr>
+        <w:t xml:space="preserve"> </w:t>
+      </w:r>
+      <w:r>
+        <w:rPr>
+          <w:rFonts w:ascii="Times New Roman" w:hAnsi="Times New Roman" w:cs="Times New Roman"/>
+          <w:sz w:val="24"/>
+          <w:szCs w:val="24"/>
+        </w:rPr>
+        <w:t>The second argument, L"Hello, World!", specifies the text that will appear in the window's title bar. This title serves as a label or identifier for the window.</w:t>
+      </w:r>
+    </w:p>
+    <w:p>
+      <w:pPr>
+        <w:rPr>
+          <w:rFonts w:ascii="Times New Roman" w:hAnsi="Times New Roman" w:cs="Times New Roman"/>
+          <w:sz w:val="24"/>
+          <w:szCs w:val="24"/>
+        </w:rPr>
+      </w:pPr>
+      <w:r>
+        <w:rPr>
+          <w:rFonts w:ascii="Times New Roman" w:hAnsi="Times New Roman" w:cs="Times New Roman"/>
+          <w:b/>
+          <w:bCs/>
+          <w:color w:val="7030A0"/>
+          <w:sz w:val="24"/>
+          <w:szCs w:val="24"/>
+        </w:rPr>
+        <w:t>Window Style:</w:t>
+      </w:r>
+      <w:r>
+        <w:rPr>
+          <w:rFonts w:ascii="Times New Roman" w:hAnsi="Times New Roman" w:cs="Times New Roman"/>
+          <w:color w:val="7030A0"/>
+          <w:sz w:val="24"/>
+          <w:szCs w:val="24"/>
+        </w:rPr>
+        <w:t xml:space="preserve"> </w:t>
+      </w:r>
+      <w:r>
+        <w:rPr>
+          <w:rFonts w:ascii="Times New Roman" w:hAnsi="Times New Roman" w:cs="Times New Roman"/>
+          <w:sz w:val="24"/>
+          <w:szCs w:val="24"/>
+        </w:rPr>
+        <w:t>The third argument, WS_OVERLAPPEDWINDOW, defines the window's style, determining its overall appearance and behavior. This style encompasses standard elements like a title bar, system menu, border, and minimize/maximize/close buttons.</w:t>
+      </w:r>
+    </w:p>
+    <w:p>
+      <w:pPr>
+        <w:rPr>
+          <w:rFonts w:ascii="Times New Roman" w:hAnsi="Times New Roman" w:cs="Times New Roman"/>
+          <w:sz w:val="24"/>
+          <w:szCs w:val="24"/>
+        </w:rPr>
+      </w:pPr>
+      <w:r>
+        <w:rPr>
+          <w:rFonts w:ascii="Times New Roman" w:hAnsi="Times New Roman" w:cs="Times New Roman"/>
+          <w:b/>
+          <w:bCs/>
+          <w:color w:val="7030A0"/>
+          <w:sz w:val="24"/>
+          <w:szCs w:val="24"/>
+        </w:rPr>
+        <w:t>Initial X Position:</w:t>
+      </w:r>
+      <w:r>
+        <w:rPr>
+          <w:rFonts w:ascii="Times New Roman" w:hAnsi="Times New Roman" w:cs="Times New Roman"/>
+          <w:color w:val="7030A0"/>
+          <w:sz w:val="24"/>
+          <w:szCs w:val="24"/>
+        </w:rPr>
+        <w:t xml:space="preserve"> </w:t>
+      </w:r>
+      <w:r>
+        <w:rPr>
+          <w:rFonts w:ascii="Times New Roman" w:hAnsi="Times New Roman" w:cs="Times New Roman"/>
+          <w:sz w:val="24"/>
+          <w:szCs w:val="24"/>
+        </w:rPr>
+        <w:t>The fourth argument, CW_USEDEFAULT, indicates the initial horizontal position of the window's top-left corner relative to the screen's top-left corner. Using CW_USEDEFAULT instructs Windows to automatically position the window on the screen.</w:t>
+      </w:r>
+    </w:p>
+    <w:p>
+      <w:pPr>
+        <w:rPr>
+          <w:rFonts w:ascii="Times New Roman" w:hAnsi="Times New Roman" w:cs="Times New Roman"/>
+          <w:sz w:val="24"/>
+          <w:szCs w:val="24"/>
+        </w:rPr>
+      </w:pPr>
+      <w:r>
+        <w:rPr>
+          <w:rFonts w:ascii="Times New Roman" w:hAnsi="Times New Roman" w:cs="Times New Roman"/>
+          <w:b/>
+          <w:bCs/>
+          <w:color w:val="7030A0"/>
+          <w:sz w:val="24"/>
+          <w:szCs w:val="24"/>
+        </w:rPr>
+        <w:t>Initial Y Position:</w:t>
+      </w:r>
+      <w:r>
+        <w:rPr>
+          <w:rFonts w:ascii="Times New Roman" w:hAnsi="Times New Roman" w:cs="Times New Roman"/>
+          <w:color w:val="7030A0"/>
+          <w:sz w:val="24"/>
+          <w:szCs w:val="24"/>
+        </w:rPr>
+        <w:t xml:space="preserve"> </w:t>
+      </w:r>
+      <w:r>
+        <w:rPr>
+          <w:rFonts w:ascii="Times New Roman" w:hAnsi="Times New Roman" w:cs="Times New Roman"/>
+          <w:sz w:val="24"/>
+          <w:szCs w:val="24"/>
+        </w:rPr>
+        <w:t>The fifth argument, CW_USEDEFAULT, similarly specifies the initial vertical position of the window's top-left corner relative to the screen's top-left corner. Using CW_USEDEFAULT allows Windows to automatically determine the window's placement.</w:t>
+      </w:r>
+    </w:p>
+    <w:p>
+      <w:pPr>
+        <w:rPr>
+          <w:rFonts w:ascii="Times New Roman" w:hAnsi="Times New Roman" w:cs="Times New Roman"/>
+          <w:sz w:val="24"/>
+          <w:szCs w:val="24"/>
+        </w:rPr>
+      </w:pPr>
+      <w:r>
+        <w:rPr>
+          <w:rFonts w:ascii="Times New Roman" w:hAnsi="Times New Roman" w:cs="Times New Roman"/>
+          <w:b/>
+          <w:bCs/>
+          <w:color w:val="7030A0"/>
+          <w:sz w:val="24"/>
+          <w:szCs w:val="24"/>
+        </w:rPr>
+        <w:t>Initial X Size:</w:t>
+      </w:r>
+      <w:r>
+        <w:rPr>
+          <w:rFonts w:ascii="Times New Roman" w:hAnsi="Times New Roman" w:cs="Times New Roman"/>
+          <w:color w:val="7030A0"/>
+          <w:sz w:val="24"/>
+          <w:szCs w:val="24"/>
+        </w:rPr>
+        <w:t xml:space="preserve"> </w:t>
+      </w:r>
+      <w:r>
+        <w:rPr>
+          <w:rFonts w:ascii="Times New Roman" w:hAnsi="Times New Roman" w:cs="Times New Roman"/>
+          <w:sz w:val="24"/>
+          <w:szCs w:val="24"/>
+        </w:rPr>
+        <w:t>The sixth argument, 240, defines the initial width of the window in pixels. This value sets the horizontal dimension of the window when it is first displayed.</w:t>
+      </w:r>
+    </w:p>
+    <w:p>
+      <w:pPr>
+        <w:rPr>
+          <w:rFonts w:ascii="Times New Roman" w:hAnsi="Times New Roman" w:cs="Times New Roman"/>
+          <w:sz w:val="24"/>
+          <w:szCs w:val="24"/>
+        </w:rPr>
+      </w:pPr>
+      <w:r>
+        <w:rPr>
+          <w:rFonts w:ascii="Times New Roman" w:hAnsi="Times New Roman" w:cs="Times New Roman"/>
+          <w:b/>
+          <w:bCs/>
+          <w:color w:val="7030A0"/>
+          <w:sz w:val="24"/>
+          <w:szCs w:val="24"/>
+        </w:rPr>
+        <w:t>Initial Y Size:</w:t>
+      </w:r>
+      <w:r>
+        <w:rPr>
+          <w:rFonts w:ascii="Times New Roman" w:hAnsi="Times New Roman" w:cs="Times New Roman"/>
+          <w:color w:val="7030A0"/>
+          <w:sz w:val="24"/>
+          <w:szCs w:val="24"/>
+        </w:rPr>
+        <w:t xml:space="preserve"> </w:t>
+      </w:r>
+      <w:r>
+        <w:rPr>
+          <w:rFonts w:ascii="Times New Roman" w:hAnsi="Times New Roman" w:cs="Times New Roman"/>
+          <w:sz w:val="24"/>
+          <w:szCs w:val="24"/>
+        </w:rPr>
+        <w:t>The seventh argument, 120, specifies the initial height of the window in pixels. This value determines the vertical dimension of the window when it is first created.</w:t>
+      </w:r>
+    </w:p>
+    <w:p>
+      <w:pPr>
+        <w:rPr>
+          <w:rFonts w:ascii="Times New Roman" w:hAnsi="Times New Roman" w:cs="Times New Roman"/>
+          <w:sz w:val="24"/>
+          <w:szCs w:val="24"/>
+        </w:rPr>
+      </w:pPr>
+      <w:r>
+        <w:rPr>
+          <w:rFonts w:ascii="Times New Roman" w:hAnsi="Times New Roman" w:cs="Times New Roman"/>
+          <w:b/>
+          <w:bCs/>
+          <w:color w:val="7030A0"/>
+          <w:sz w:val="24"/>
+          <w:szCs w:val="24"/>
+        </w:rPr>
+        <w:t>Parent Window Handle:</w:t>
+      </w:r>
+      <w:r>
+        <w:rPr>
+          <w:rFonts w:ascii="Times New Roman" w:hAnsi="Times New Roman" w:cs="Times New Roman"/>
+          <w:color w:val="7030A0"/>
+          <w:sz w:val="24"/>
+          <w:szCs w:val="24"/>
+        </w:rPr>
+        <w:t xml:space="preserve"> </w:t>
+      </w:r>
+      <w:r>
+        <w:rPr>
+          <w:rFonts w:ascii="Times New Roman" w:hAnsi="Times New Roman" w:cs="Times New Roman"/>
+          <w:sz w:val="24"/>
+          <w:szCs w:val="24"/>
+        </w:rPr>
+        <w:t>The eighth argument, NULL, indicates whether the window has a parent-child relationship with another window. In this case, NULL indicates that the window is a top-level window, meaning it doesn't have a parent window.</w:t>
+      </w:r>
+    </w:p>
+    <w:p>
+      <w:pPr>
+        <w:rPr>
+          <w:rFonts w:ascii="Times New Roman" w:hAnsi="Times New Roman" w:cs="Times New Roman"/>
+          <w:sz w:val="24"/>
+          <w:szCs w:val="24"/>
+        </w:rPr>
+      </w:pPr>
+      <w:r>
+        <w:rPr>
+          <w:rFonts w:ascii="Times New Roman" w:hAnsi="Times New Roman" w:cs="Times New Roman"/>
+          <w:b/>
+          <w:bCs/>
+          <w:color w:val="7030A0"/>
+          <w:sz w:val="24"/>
+          <w:szCs w:val="24"/>
+        </w:rPr>
+        <w:t>Window Menu Handle:</w:t>
+      </w:r>
+      <w:r>
+        <w:rPr>
+          <w:rFonts w:ascii="Times New Roman" w:hAnsi="Times New Roman" w:cs="Times New Roman"/>
+          <w:color w:val="7030A0"/>
+          <w:sz w:val="24"/>
+          <w:szCs w:val="24"/>
+        </w:rPr>
+        <w:t xml:space="preserve"> </w:t>
+      </w:r>
+      <w:r>
+        <w:rPr>
+          <w:rFonts w:ascii="Times New Roman" w:hAnsi="Times New Roman" w:cs="Times New Roman"/>
+          <w:sz w:val="24"/>
+          <w:szCs w:val="24"/>
+        </w:rPr>
+        <w:t>The ninth argument, NULL, specifies whether the window has a menu. In this case, NULL indicates that the window has no menu.</w:t>
+      </w:r>
+    </w:p>
+    <w:p>
+      <w:pPr>
+        <w:rPr>
+          <w:rFonts w:ascii="Times New Roman" w:hAnsi="Times New Roman" w:cs="Times New Roman"/>
+          <w:sz w:val="24"/>
+          <w:szCs w:val="24"/>
+        </w:rPr>
+      </w:pPr>
+      <w:r>
+        <w:rPr>
+          <w:rFonts w:ascii="Times New Roman" w:hAnsi="Times New Roman" w:cs="Times New Roman"/>
+          <w:b/>
+          <w:bCs/>
+          <w:color w:val="7030A0"/>
+          <w:sz w:val="24"/>
+          <w:szCs w:val="24"/>
+        </w:rPr>
+        <w:t>Program Instance Handle:</w:t>
+      </w:r>
+      <w:r>
+        <w:rPr>
+          <w:rFonts w:ascii="Times New Roman" w:hAnsi="Times New Roman" w:cs="Times New Roman"/>
+          <w:color w:val="7030A0"/>
+          <w:sz w:val="24"/>
+          <w:szCs w:val="24"/>
+        </w:rPr>
+        <w:t xml:space="preserve"> </w:t>
+      </w:r>
+      <w:r>
+        <w:rPr>
+          <w:rFonts w:ascii="Times New Roman" w:hAnsi="Times New Roman" w:cs="Times New Roman"/>
+          <w:sz w:val="24"/>
+          <w:szCs w:val="24"/>
+        </w:rPr>
+        <w:t>The tenth argument, hInstance, represents the instance handle of the program. This handle is passed to the WinMain function when the program starts and uniquely identifies the running instance of the application.</w:t>
+      </w:r>
+    </w:p>
+    <w:p>
+      <w:pPr>
+        <w:rPr>
+          <w:rFonts w:ascii="Times New Roman" w:hAnsi="Times New Roman" w:cs="Times New Roman"/>
+          <w:sz w:val="24"/>
+          <w:szCs w:val="24"/>
+        </w:rPr>
+      </w:pPr>
+      <w:r>
+        <w:rPr>
+          <w:rFonts w:ascii="Times New Roman" w:hAnsi="Times New Roman" w:cs="Times New Roman"/>
+          <w:b/>
+          <w:bCs/>
+          <w:color w:val="7030A0"/>
+          <w:sz w:val="24"/>
+          <w:szCs w:val="24"/>
+        </w:rPr>
+        <w:t>Creation Parameters:</w:t>
+      </w:r>
+      <w:r>
+        <w:rPr>
+          <w:rFonts w:ascii="Times New Roman" w:hAnsi="Times New Roman" w:cs="Times New Roman"/>
+          <w:color w:val="7030A0"/>
+          <w:sz w:val="24"/>
+          <w:szCs w:val="24"/>
+        </w:rPr>
+        <w:t xml:space="preserve"> </w:t>
+      </w:r>
+      <w:r>
+        <w:rPr>
+          <w:rFonts w:ascii="Times New Roman" w:hAnsi="Times New Roman" w:cs="Times New Roman"/>
+          <w:sz w:val="24"/>
+          <w:szCs w:val="24"/>
+        </w:rPr>
+        <w:t>The eleventh argument, NULL, is used for passing additional creation parameters that might be specific to certain window types or advanced window creation scenarios. In this case, NULL indicates that there are no additional creation parameters.</w:t>
+      </w:r>
+    </w:p>
+    <w:p>
+      <w:pPr>
+        <w:rPr>
+          <w:rFonts w:ascii="Times New Roman" w:hAnsi="Times New Roman" w:cs="Times New Roman"/>
+          <w:sz w:val="24"/>
+          <w:szCs w:val="24"/>
+        </w:rPr>
+      </w:pPr>
+    </w:p>
+    <w:p>
+      <w:pPr>
+        <w:rPr>
+          <w:rFonts w:ascii="Times New Roman" w:hAnsi="Times New Roman" w:cs="Times New Roman"/>
+          <w:b/>
+          <w:bCs/>
+          <w:sz w:val="28"/>
+          <w:szCs w:val="28"/>
+          <w14:textOutline w14:w="9525" w14:cap="rnd" w14:cmpd="sng" w14:algn="ctr">
+            <w14:solidFill>
+              <w14:schemeClr w14:val="accent2">
+                <w14:lumMod w14:val="75000"/>
+              </w14:schemeClr>
+            </w14:solidFill>
+            <w14:prstDash w14:val="solid"/>
+            <w14:bevel/>
+          </w14:textOutline>
+        </w:rPr>
+      </w:pPr>
+      <w:r>
+        <w:rPr>
+          <w:rFonts w:ascii="Times New Roman" w:hAnsi="Times New Roman" w:cs="Times New Roman"/>
+          <w:b/>
+          <w:bCs/>
+          <w:sz w:val="28"/>
+          <w:szCs w:val="28"/>
+          <w14:textOutline w14:w="9525" w14:cap="rnd" w14:cmpd="sng" w14:algn="ctr">
+            <w14:solidFill>
+              <w14:schemeClr w14:val="accent2">
+                <w14:lumMod w14:val="75000"/>
+              </w14:schemeClr>
+            </w14:solidFill>
+            <w14:prstDash w14:val="solid"/>
+            <w14:bevel/>
+          </w14:textOutline>
+        </w:rPr>
+        <w:t>Return Value and Window Handle</w:t>
+      </w:r>
+    </w:p>
+    <w:p>
+      <w:pPr>
+        <w:rPr>
+          <w:rFonts w:ascii="Times New Roman" w:hAnsi="Times New Roman" w:cs="Times New Roman"/>
+          <w:sz w:val="24"/>
+          <w:szCs w:val="24"/>
+        </w:rPr>
+      </w:pPr>
+      <w:r>
+        <w:rPr>
+          <w:rFonts w:ascii="Times New Roman" w:hAnsi="Times New Roman" w:cs="Times New Roman"/>
+          <w:sz w:val="24"/>
+          <w:szCs w:val="24"/>
+        </w:rPr>
+        <w:t xml:space="preserve">The CreateWindow function returns a handle to the newly created window. </w:t>
+      </w:r>
+    </w:p>
+    <w:p>
+      <w:pPr>
+        <w:rPr>
+          <w:rFonts w:ascii="Times New Roman" w:hAnsi="Times New Roman" w:cs="Times New Roman"/>
+          <w:sz w:val="24"/>
+          <w:szCs w:val="24"/>
+        </w:rPr>
+      </w:pPr>
+      <w:r>
+        <w:rPr>
+          <w:rFonts w:ascii="Times New Roman" w:hAnsi="Times New Roman" w:cs="Times New Roman"/>
+          <w:sz w:val="24"/>
+          <w:szCs w:val="24"/>
+        </w:rPr>
+        <w:t xml:space="preserve">This handle, stored in the variable hwnd, serves as a unique identifier for the window within the Windows operating system. </w:t>
+      </w:r>
+    </w:p>
+    <w:p>
+      <w:pPr>
+        <w:rPr>
+          <w:rFonts w:ascii="Times New Roman" w:hAnsi="Times New Roman" w:cs="Times New Roman"/>
+          <w:sz w:val="24"/>
+          <w:szCs w:val="24"/>
+        </w:rPr>
+      </w:pPr>
+      <w:r>
+        <w:rPr>
+          <w:rFonts w:ascii="Times New Roman" w:hAnsi="Times New Roman" w:cs="Times New Roman"/>
+          <w:sz w:val="24"/>
+          <w:szCs w:val="24"/>
+        </w:rPr>
+        <w:t xml:space="preserve">Every window in Windows has a handle, and programs use this handle to reference and interact with the window. </w:t>
+      </w:r>
+    </w:p>
+    <w:p>
+      <w:pPr>
+        <w:rPr>
+          <w:rFonts w:ascii="Times New Roman" w:hAnsi="Times New Roman" w:cs="Times New Roman"/>
+          <w:sz w:val="24"/>
+          <w:szCs w:val="24"/>
+        </w:rPr>
+      </w:pPr>
+      <w:r>
+        <w:rPr>
+          <w:rFonts w:ascii="Times New Roman" w:hAnsi="Times New Roman" w:cs="Times New Roman"/>
+          <w:sz w:val="24"/>
+          <w:szCs w:val="24"/>
+        </w:rPr>
+        <w:t>Many Windows functions require the window handle as an argument to identify the specific window they should operate on.</w:t>
+      </w:r>
+    </w:p>
+    <w:p>
+      <w:pPr>
+        <w:rPr>
+          <w:rFonts w:ascii="Times New Roman" w:hAnsi="Times New Roman" w:cs="Times New Roman"/>
+          <w:sz w:val="24"/>
+          <w:szCs w:val="24"/>
+        </w:rPr>
+      </w:pPr>
+      <w:r>
+        <w:rPr>
+          <w:rFonts w:ascii="Times New Roman" w:hAnsi="Times New Roman" w:cs="Times New Roman"/>
+          <w:sz w:val="24"/>
+          <w:szCs w:val="24"/>
+        </w:rPr>
+        <w:t>In summary, the CreateWindow function plays a crucial role in the window creation process, allowing programs to specify the window's class, appearance, behavior, and placement within the Windows environment.</w:t>
+      </w:r>
+    </w:p>
+    <w:p>
+      <w:pPr>
+        <w:rPr>
+          <w:rFonts w:ascii="Times New Roman" w:hAnsi="Times New Roman" w:cs="Times New Roman"/>
+          <w:sz w:val="24"/>
+          <w:szCs w:val="24"/>
+        </w:rPr>
+      </w:pPr>
+    </w:p>
+    <w:p>
+      <w:pPr>
+        <w:rPr>
+          <w:rFonts w:ascii="Times New Roman" w:hAnsi="Times New Roman" w:cs="Times New Roman"/>
+          <w:sz w:val="24"/>
+          <w:szCs w:val="24"/>
+        </w:rPr>
+      </w:pPr>
+      <w:r>
+        <w:rPr>
+          <w:rFonts w:ascii="Times New Roman" w:hAnsi="Times New Roman" w:cs="Times New Roman"/>
+          <w:sz w:val="24"/>
+          <w:szCs w:val="24"/>
+        </w:rPr>
+        <w:drawing>
+          <wp:inline distT="0" distB="0" distL="0" distR="0" wp14:anchorId="5B309FAE" wp14:editId="427ECC66">
+            <wp:extent cx="5178944" cy="4318000"/>
+            <wp:effectExtent l="0" t="0" r="3175" b="6350"/>
+            <wp:docPr id="2" name="Picture 2"/>
+            <wp:cNvGraphicFramePr>
+              <a:graphicFrameLocks xmlns:a="http://schemas.openxmlformats.org/drawingml/2006/main" noChangeAspect="1"/>
+            </wp:cNvGraphicFramePr>
+            <a:graphic xmlns:a="http://schemas.openxmlformats.org/drawingml/2006/main">
+              <a:graphicData uri="http://schemas.openxmlformats.org/drawingml/2006/picture">
+                <pic:pic xmlns:pic="http://schemas.openxmlformats.org/drawingml/2006/picture">
+                  <pic:nvPicPr>
+                    <pic:cNvPr id="1" name=""/>
+                    <pic:cNvPicPr/>
+                  </pic:nvPicPr>
+                  <pic:blipFill>
+                    <a:blip r:embed="rId6"/>
+                    <a:stretch>
+                      <a:fillRect/>
+                    </a:stretch>
+                  </pic:blipFill>
+                  <pic:spPr>
+                    <a:xfrm>
+                      <a:off x="0" y="0"/>
+                      <a:ext cx="5184935" cy="4322995"/>
+                    </a:xfrm>
+                    <a:prstGeom prst="rect">
+                      <a:avLst/>
+                    </a:prstGeom>
+                  </pic:spPr>
+                </pic:pic>
+              </a:graphicData>
+            </a:graphic>
+          </wp:inline>
+        </w:drawing>
+      </w:r>
+    </w:p>
+    <w:p>
+      <w:pPr>
+        <w:rPr>
+          <w:rFonts w:ascii="Times New Roman" w:hAnsi="Times New Roman" w:cs="Times New Roman"/>
+          <w:sz w:val="24"/>
+          <w:szCs w:val="24"/>
+        </w:rPr>
+      </w:pPr>
+    </w:p>
+    <w:p>
+      <w:pPr>
+        <w:rPr>
+          <w:rFonts w:ascii="Times New Roman" w:hAnsi="Times New Roman" w:cs="Times New Roman"/>
+          <w:sz w:val="24"/>
+          <w:szCs w:val="24"/>
+        </w:rPr>
+      </w:pPr>
+    </w:p>
+    <w:p>
+      <w:pPr>
+        <w:rPr>
+          <w:rFonts w:ascii="Times New Roman" w:hAnsi="Times New Roman" w:cs="Times New Roman"/>
+          <w:b/>
+          <w:bCs/>
+          <w:sz w:val="28"/>
+          <w:szCs w:val="28"/>
+          <w14:textOutline w14:w="9525" w14:cap="rnd" w14:cmpd="sng" w14:algn="ctr">
+            <w14:solidFill>
+              <w14:schemeClr w14:val="accent2">
+                <w14:lumMod w14:val="75000"/>
+              </w14:schemeClr>
+            </w14:solidFill>
+            <w14:prstDash w14:val="solid"/>
+            <w14:bevel/>
+          </w14:textOutline>
+        </w:rPr>
+      </w:pPr>
+      <w:r>
+        <w:rPr>
+          <w:rFonts w:ascii="Times New Roman" w:hAnsi="Times New Roman" w:cs="Times New Roman"/>
+          <w:b/>
+          <w:bCs/>
+          <w:sz w:val="28"/>
+          <w:szCs w:val="28"/>
+          <w14:textOutline w14:w="9525" w14:cap="rnd" w14:cmpd="sng" w14:algn="ctr">
+            <w14:solidFill>
+              <w14:schemeClr w14:val="accent2">
+                <w14:lumMod w14:val="75000"/>
+              </w14:schemeClr>
+            </w14:solidFill>
+            <w14:prstDash w14:val="solid"/>
+            <w14:bevel/>
+          </w14:textOutline>
+        </w:rPr>
+        <w:lastRenderedPageBreak/>
+        <w:t>Explanation:</w:t>
+      </w:r>
+    </w:p>
+    <w:p>
+      <w:pPr>
+        <w:rPr>
+          <w:rFonts w:ascii="Times New Roman" w:hAnsi="Times New Roman" w:cs="Times New Roman"/>
+          <w:sz w:val="24"/>
+          <w:szCs w:val="24"/>
+        </w:rPr>
+      </w:pPr>
+      <w:r>
+        <w:rPr>
+          <w:rFonts w:ascii="Times New Roman" w:hAnsi="Times New Roman" w:cs="Times New Roman"/>
+          <w:sz w:val="24"/>
+          <w:szCs w:val="24"/>
+        </w:rPr>
+        <w:t xml:space="preserve">The </w:t>
+      </w:r>
+      <w:r>
+        <w:rPr>
+          <w:rFonts w:ascii="Times New Roman" w:hAnsi="Times New Roman" w:cs="Times New Roman"/>
+          <w:color w:val="7030A0"/>
+          <w:sz w:val="24"/>
+          <w:szCs w:val="24"/>
+        </w:rPr>
+        <w:t xml:space="preserve">CreateWindowA function </w:t>
+      </w:r>
+      <w:r>
+        <w:rPr>
+          <w:rFonts w:ascii="Times New Roman" w:hAnsi="Times New Roman" w:cs="Times New Roman"/>
+          <w:sz w:val="24"/>
+          <w:szCs w:val="24"/>
+        </w:rPr>
+        <w:t>is used for the ASCII version, where string literals are represented in the standard character set.</w:t>
+      </w:r>
+    </w:p>
+    <w:p>
+      <w:pPr>
+        <w:rPr>
+          <w:rFonts w:ascii="Times New Roman" w:hAnsi="Times New Roman" w:cs="Times New Roman"/>
+          <w:sz w:val="24"/>
+          <w:szCs w:val="24"/>
+        </w:rPr>
+      </w:pPr>
+      <w:r>
+        <w:rPr>
+          <w:rFonts w:ascii="Times New Roman" w:hAnsi="Times New Roman" w:cs="Times New Roman"/>
+          <w:sz w:val="24"/>
+          <w:szCs w:val="24"/>
+        </w:rPr>
+        <w:t xml:space="preserve">The </w:t>
+      </w:r>
+      <w:r>
+        <w:rPr>
+          <w:rFonts w:ascii="Times New Roman" w:hAnsi="Times New Roman" w:cs="Times New Roman"/>
+          <w:color w:val="7030A0"/>
+          <w:sz w:val="24"/>
+          <w:szCs w:val="24"/>
+        </w:rPr>
+        <w:t xml:space="preserve">CreateWindowW function </w:t>
+      </w:r>
+      <w:r>
+        <w:rPr>
+          <w:rFonts w:ascii="Times New Roman" w:hAnsi="Times New Roman" w:cs="Times New Roman"/>
+          <w:sz w:val="24"/>
+          <w:szCs w:val="24"/>
+        </w:rPr>
+        <w:t>is used for the Unicode version, where string literals are represented in the wide character set. The 'L' prefix before the string indicates that it's a wide string.</w:t>
+      </w:r>
+    </w:p>
+    <w:p>
+      <w:pPr>
+        <w:rPr>
+          <w:rFonts w:ascii="Times New Roman" w:hAnsi="Times New Roman" w:cs="Times New Roman"/>
+          <w:sz w:val="24"/>
+          <w:szCs w:val="24"/>
+        </w:rPr>
+      </w:pPr>
+      <w:r>
+        <w:rPr>
+          <w:rFonts w:ascii="Times New Roman" w:hAnsi="Times New Roman" w:cs="Times New Roman"/>
+          <w:sz w:val="24"/>
+          <w:szCs w:val="24"/>
+        </w:rPr>
+        <w:t xml:space="preserve">The </w:t>
+      </w:r>
+      <w:r>
+        <w:rPr>
+          <w:rFonts w:ascii="Times New Roman" w:hAnsi="Times New Roman" w:cs="Times New Roman"/>
+          <w:color w:val="00B0F0"/>
+          <w:sz w:val="24"/>
+          <w:szCs w:val="24"/>
+        </w:rPr>
+        <w:t xml:space="preserve">first parameter of both functions </w:t>
+      </w:r>
+      <w:r>
+        <w:rPr>
+          <w:rFonts w:ascii="Times New Roman" w:hAnsi="Times New Roman" w:cs="Times New Roman"/>
+          <w:sz w:val="24"/>
+          <w:szCs w:val="24"/>
+        </w:rPr>
+        <w:t>is the window class name, which associates the created window with a particular window class. In this case, it's szAppName.</w:t>
+      </w:r>
+    </w:p>
+    <w:p>
+      <w:pPr>
+        <w:rPr>
+          <w:rFonts w:ascii="Times New Roman" w:hAnsi="Times New Roman" w:cs="Times New Roman"/>
+          <w:sz w:val="24"/>
+          <w:szCs w:val="24"/>
+        </w:rPr>
+      </w:pPr>
+      <w:r>
+        <w:rPr>
+          <w:rFonts w:ascii="Times New Roman" w:hAnsi="Times New Roman" w:cs="Times New Roman"/>
+          <w:sz w:val="24"/>
+          <w:szCs w:val="24"/>
+        </w:rPr>
+        <w:t xml:space="preserve">The </w:t>
+      </w:r>
+      <w:r>
+        <w:rPr>
+          <w:rFonts w:ascii="Times New Roman" w:hAnsi="Times New Roman" w:cs="Times New Roman"/>
+          <w:color w:val="00B0F0"/>
+          <w:sz w:val="24"/>
+          <w:szCs w:val="24"/>
+        </w:rPr>
+        <w:t>second parameter is the window caption</w:t>
+      </w:r>
+      <w:r>
+        <w:rPr>
+          <w:rFonts w:ascii="Times New Roman" w:hAnsi="Times New Roman" w:cs="Times New Roman"/>
+          <w:sz w:val="24"/>
+          <w:szCs w:val="24"/>
+        </w:rPr>
+        <w:t>, providing the text that appears in the title bar of the window.</w:t>
+      </w:r>
+    </w:p>
+    <w:p>
+      <w:pPr>
+        <w:rPr>
+          <w:rFonts w:ascii="Times New Roman" w:hAnsi="Times New Roman" w:cs="Times New Roman"/>
+          <w:sz w:val="24"/>
+          <w:szCs w:val="24"/>
+        </w:rPr>
+      </w:pPr>
+      <w:r>
+        <w:rPr>
+          <w:rFonts w:ascii="Times New Roman" w:hAnsi="Times New Roman" w:cs="Times New Roman"/>
+          <w:sz w:val="24"/>
+          <w:szCs w:val="24"/>
+        </w:rPr>
+        <w:t xml:space="preserve">The </w:t>
+      </w:r>
+      <w:r>
+        <w:rPr>
+          <w:rFonts w:ascii="Times New Roman" w:hAnsi="Times New Roman" w:cs="Times New Roman"/>
+          <w:color w:val="7030A0"/>
+          <w:sz w:val="24"/>
+          <w:szCs w:val="24"/>
+        </w:rPr>
+        <w:t>third parameter is the window style</w:t>
+      </w:r>
+      <w:r>
+        <w:rPr>
+          <w:rFonts w:ascii="Times New Roman" w:hAnsi="Times New Roman" w:cs="Times New Roman"/>
+          <w:sz w:val="24"/>
+          <w:szCs w:val="24"/>
+        </w:rPr>
+        <w:t>, specified here as WS_OVERLAPPEDWINDOW. This style includes various flags (captured in the comment) that define the appearance and behavior of the window, such as having a title bar, system menu, sizing border, and minimize/maximize buttons.</w:t>
+      </w:r>
+    </w:p>
+    <w:p>
+      <w:pPr>
+        <w:rPr>
+          <w:rFonts w:ascii="Times New Roman" w:hAnsi="Times New Roman" w:cs="Times New Roman"/>
+          <w:sz w:val="24"/>
+          <w:szCs w:val="24"/>
+        </w:rPr>
+      </w:pPr>
+      <w:r>
+        <w:rPr>
+          <w:rFonts w:ascii="Times New Roman" w:hAnsi="Times New Roman" w:cs="Times New Roman"/>
+          <w:sz w:val="24"/>
+          <w:szCs w:val="24"/>
+        </w:rPr>
+        <w:t xml:space="preserve">The </w:t>
+      </w:r>
+      <w:r>
+        <w:rPr>
+          <w:rFonts w:ascii="Times New Roman" w:hAnsi="Times New Roman" w:cs="Times New Roman"/>
+          <w:color w:val="7030A0"/>
+          <w:sz w:val="24"/>
+          <w:szCs w:val="24"/>
+        </w:rPr>
+        <w:t xml:space="preserve">subsequent parameters </w:t>
+      </w:r>
+      <w:r>
+        <w:rPr>
+          <w:rFonts w:ascii="Times New Roman" w:hAnsi="Times New Roman" w:cs="Times New Roman"/>
+          <w:sz w:val="24"/>
+          <w:szCs w:val="24"/>
+        </w:rPr>
+        <w:t>define the initial position and size of the window, the parent window handle (NULL for a top-level window), the window menu handle, the program instance handle (hInstance), and additional creation parameters (NULL in this case).</w:t>
+      </w:r>
+    </w:p>
+    <w:p>
+      <w:pPr>
+        <w:rPr>
+          <w:rFonts w:ascii="Times New Roman" w:hAnsi="Times New Roman" w:cs="Times New Roman"/>
+          <w:sz w:val="24"/>
+          <w:szCs w:val="24"/>
+        </w:rPr>
+      </w:pPr>
+    </w:p>
+    <w:p>
+      <w:pPr>
+        <w:rPr>
+          <w:rFonts w:ascii="Times New Roman" w:hAnsi="Times New Roman" w:cs="Times New Roman"/>
+          <w:b/>
+          <w:bCs/>
+          <w:sz w:val="28"/>
+          <w:szCs w:val="28"/>
+          <w14:textOutline w14:w="9525" w14:cap="rnd" w14:cmpd="sng" w14:algn="ctr">
+            <w14:solidFill>
+              <w14:schemeClr w14:val="accent2">
+                <w14:lumMod w14:val="75000"/>
+              </w14:schemeClr>
+            </w14:solidFill>
+            <w14:prstDash w14:val="solid"/>
+            <w14:bevel/>
+          </w14:textOutline>
+        </w:rPr>
+      </w:pPr>
+      <w:r>
+        <w:rPr>
+          <w:rFonts w:ascii="Times New Roman" w:hAnsi="Times New Roman" w:cs="Times New Roman"/>
+          <w:b/>
+          <w:bCs/>
+          <w:sz w:val="28"/>
+          <w:szCs w:val="28"/>
+          <w14:textOutline w14:w="9525" w14:cap="rnd" w14:cmpd="sng" w14:algn="ctr">
+            <w14:solidFill>
+              <w14:schemeClr w14:val="accent2">
+                <w14:lumMod w14:val="75000"/>
+              </w14:schemeClr>
+            </w14:solidFill>
+            <w14:prstDash w14:val="solid"/>
+            <w14:bevel/>
+          </w14:textOutline>
+        </w:rPr>
+        <w:t>Window Caption, Initial Position, and Size</w:t>
+      </w:r>
+    </w:p>
+    <w:p>
+      <w:pPr>
+        <w:rPr>
+          <w:rFonts w:ascii="Times New Roman" w:hAnsi="Times New Roman" w:cs="Times New Roman"/>
+          <w:sz w:val="24"/>
+          <w:szCs w:val="24"/>
+        </w:rPr>
+      </w:pPr>
+      <w:r>
+        <w:rPr>
+          <w:rFonts w:ascii="Times New Roman" w:hAnsi="Times New Roman" w:cs="Times New Roman"/>
+          <w:sz w:val="24"/>
+          <w:szCs w:val="24"/>
+        </w:rPr>
+        <w:t xml:space="preserve">The </w:t>
+      </w:r>
+      <w:r>
+        <w:rPr>
+          <w:rFonts w:ascii="Times New Roman" w:hAnsi="Times New Roman" w:cs="Times New Roman"/>
+          <w:color w:val="00B0F0"/>
+          <w:sz w:val="24"/>
+          <w:szCs w:val="24"/>
+        </w:rPr>
+        <w:t xml:space="preserve">"window caption" </w:t>
+      </w:r>
+      <w:r>
+        <w:rPr>
+          <w:rFonts w:ascii="Times New Roman" w:hAnsi="Times New Roman" w:cs="Times New Roman"/>
+          <w:sz w:val="24"/>
+          <w:szCs w:val="24"/>
+        </w:rPr>
+        <w:t xml:space="preserve">refers to the text that appears in the title bar of the window. </w:t>
+      </w:r>
+    </w:p>
+    <w:p>
+      <w:pPr>
+        <w:rPr>
+          <w:rFonts w:ascii="Times New Roman" w:hAnsi="Times New Roman" w:cs="Times New Roman"/>
+          <w:sz w:val="24"/>
+          <w:szCs w:val="24"/>
+        </w:rPr>
+      </w:pPr>
+      <w:r>
+        <w:rPr>
+          <w:rFonts w:ascii="Times New Roman" w:hAnsi="Times New Roman" w:cs="Times New Roman"/>
+          <w:sz w:val="24"/>
+          <w:szCs w:val="24"/>
+        </w:rPr>
+        <w:t xml:space="preserve">This text serves as a </w:t>
+      </w:r>
+      <w:r>
+        <w:rPr>
+          <w:rFonts w:ascii="Times New Roman" w:hAnsi="Times New Roman" w:cs="Times New Roman"/>
+          <w:color w:val="7030A0"/>
+          <w:sz w:val="24"/>
+          <w:szCs w:val="24"/>
+        </w:rPr>
+        <w:t>label</w:t>
+      </w:r>
+      <w:r>
+        <w:rPr>
+          <w:rFonts w:ascii="Times New Roman" w:hAnsi="Times New Roman" w:cs="Times New Roman"/>
+          <w:sz w:val="24"/>
+          <w:szCs w:val="24"/>
+        </w:rPr>
+        <w:t xml:space="preserve"> or </w:t>
+      </w:r>
+      <w:r>
+        <w:rPr>
+          <w:rFonts w:ascii="Times New Roman" w:hAnsi="Times New Roman" w:cs="Times New Roman"/>
+          <w:color w:val="7030A0"/>
+          <w:sz w:val="24"/>
+          <w:szCs w:val="24"/>
+        </w:rPr>
+        <w:t>identifier</w:t>
+      </w:r>
+      <w:r>
+        <w:rPr>
+          <w:rFonts w:ascii="Times New Roman" w:hAnsi="Times New Roman" w:cs="Times New Roman"/>
+          <w:sz w:val="24"/>
+          <w:szCs w:val="24"/>
+        </w:rPr>
+        <w:t xml:space="preserve"> for the window, providing context for the user about the purpose or content of the window.</w:t>
+      </w:r>
+    </w:p>
+    <w:p>
+      <w:pPr>
+        <w:rPr>
+          <w:rFonts w:ascii="Times New Roman" w:hAnsi="Times New Roman" w:cs="Times New Roman"/>
+          <w:sz w:val="24"/>
+          <w:szCs w:val="24"/>
+        </w:rPr>
+      </w:pPr>
+      <w:r>
+        <w:rPr>
+          <w:rFonts w:ascii="Times New Roman" w:hAnsi="Times New Roman" w:cs="Times New Roman"/>
+          <w:sz w:val="24"/>
+          <w:szCs w:val="24"/>
+        </w:rPr>
+        <w:t xml:space="preserve">The </w:t>
+      </w:r>
+      <w:r>
+        <w:rPr>
+          <w:rFonts w:ascii="Times New Roman" w:hAnsi="Times New Roman" w:cs="Times New Roman"/>
+          <w:color w:val="7030A0"/>
+          <w:sz w:val="24"/>
+          <w:szCs w:val="24"/>
+        </w:rPr>
+        <w:t xml:space="preserve">"initial x position" </w:t>
+      </w:r>
+      <w:r>
+        <w:rPr>
+          <w:rFonts w:ascii="Times New Roman" w:hAnsi="Times New Roman" w:cs="Times New Roman"/>
+          <w:sz w:val="24"/>
+          <w:szCs w:val="24"/>
+        </w:rPr>
+        <w:t xml:space="preserve">and </w:t>
+      </w:r>
+      <w:r>
+        <w:rPr>
+          <w:rFonts w:ascii="Times New Roman" w:hAnsi="Times New Roman" w:cs="Times New Roman"/>
+          <w:color w:val="7030A0"/>
+          <w:sz w:val="24"/>
+          <w:szCs w:val="24"/>
+        </w:rPr>
+        <w:t xml:space="preserve">"initial y position" </w:t>
+      </w:r>
+      <w:r>
+        <w:rPr>
+          <w:rFonts w:ascii="Times New Roman" w:hAnsi="Times New Roman" w:cs="Times New Roman"/>
+          <w:sz w:val="24"/>
+          <w:szCs w:val="24"/>
+        </w:rPr>
+        <w:t xml:space="preserve">arguments specify the initial coordinates of the window's top-left corner relative to the top-left corner of the screen. </w:t>
+      </w:r>
+    </w:p>
+    <w:p>
+      <w:pPr>
+        <w:rPr>
+          <w:rFonts w:ascii="Times New Roman" w:hAnsi="Times New Roman" w:cs="Times New Roman"/>
+          <w:sz w:val="24"/>
+          <w:szCs w:val="24"/>
+        </w:rPr>
+      </w:pPr>
+      <w:r>
+        <w:rPr>
+          <w:rFonts w:ascii="Times New Roman" w:hAnsi="Times New Roman" w:cs="Times New Roman"/>
+          <w:sz w:val="24"/>
+          <w:szCs w:val="24"/>
+        </w:rPr>
+        <w:t xml:space="preserve">These values determine </w:t>
+      </w:r>
+      <w:r>
+        <w:rPr>
+          <w:rFonts w:ascii="Times New Roman" w:hAnsi="Times New Roman" w:cs="Times New Roman"/>
+          <w:color w:val="00B0F0"/>
+          <w:sz w:val="24"/>
+          <w:szCs w:val="24"/>
+        </w:rPr>
+        <w:t xml:space="preserve">where the window will initially appear </w:t>
+      </w:r>
+      <w:r>
+        <w:rPr>
+          <w:rFonts w:ascii="Times New Roman" w:hAnsi="Times New Roman" w:cs="Times New Roman"/>
+          <w:sz w:val="24"/>
+          <w:szCs w:val="24"/>
+        </w:rPr>
+        <w:t>on the user's desktop.</w:t>
+      </w:r>
+    </w:p>
+    <w:p>
+      <w:pPr>
+        <w:rPr>
+          <w:rFonts w:ascii="Times New Roman" w:hAnsi="Times New Roman" w:cs="Times New Roman"/>
+          <w:sz w:val="24"/>
+          <w:szCs w:val="24"/>
+        </w:rPr>
+      </w:pPr>
+      <w:r>
+        <w:rPr>
+          <w:rFonts w:ascii="Times New Roman" w:hAnsi="Times New Roman" w:cs="Times New Roman"/>
+          <w:sz w:val="24"/>
+          <w:szCs w:val="24"/>
+        </w:rPr>
+        <w:t xml:space="preserve">By using the identifier </w:t>
+      </w:r>
+      <w:r>
+        <w:rPr>
+          <w:rFonts w:ascii="Times New Roman" w:hAnsi="Times New Roman" w:cs="Times New Roman"/>
+          <w:color w:val="7030A0"/>
+          <w:sz w:val="24"/>
+          <w:szCs w:val="24"/>
+        </w:rPr>
+        <w:t xml:space="preserve">CW_USEDEFAULT </w:t>
+      </w:r>
+      <w:r>
+        <w:rPr>
+          <w:rFonts w:ascii="Times New Roman" w:hAnsi="Times New Roman" w:cs="Times New Roman"/>
+          <w:sz w:val="24"/>
+          <w:szCs w:val="24"/>
+        </w:rPr>
+        <w:t xml:space="preserve">for these parameters, the program indicates that it wants Windows to automatically position the window on the screen. </w:t>
+      </w:r>
+    </w:p>
+    <w:p>
+      <w:pPr>
+        <w:rPr>
+          <w:rFonts w:ascii="Times New Roman" w:hAnsi="Times New Roman" w:cs="Times New Roman"/>
+          <w:sz w:val="24"/>
+          <w:szCs w:val="24"/>
+        </w:rPr>
+      </w:pPr>
+      <w:r>
+        <w:rPr>
+          <w:rFonts w:ascii="Times New Roman" w:hAnsi="Times New Roman" w:cs="Times New Roman"/>
+          <w:sz w:val="24"/>
+          <w:szCs w:val="24"/>
+        </w:rPr>
+        <w:t>This means that Windows will determine the appropriate placement for the window based on the available space and existing windows.</w:t>
+      </w:r>
+    </w:p>
+    <w:p>
+      <w:pPr>
+        <w:rPr>
+          <w:rFonts w:ascii="Times New Roman" w:hAnsi="Times New Roman" w:cs="Times New Roman"/>
+          <w:sz w:val="24"/>
+          <w:szCs w:val="24"/>
+        </w:rPr>
+      </w:pPr>
+      <w:r>
+        <w:rPr>
+          <w:rFonts w:ascii="Times New Roman" w:hAnsi="Times New Roman" w:cs="Times New Roman"/>
+          <w:sz w:val="24"/>
+          <w:szCs w:val="24"/>
+        </w:rPr>
+        <w:t xml:space="preserve">By default, Windows positions newly created windows with a stepped offset </w:t>
+      </w:r>
+      <w:r>
+        <w:rPr>
+          <w:rFonts w:ascii="Times New Roman" w:hAnsi="Times New Roman" w:cs="Times New Roman"/>
+          <w:color w:val="00B0F0"/>
+          <w:sz w:val="24"/>
+          <w:szCs w:val="24"/>
+        </w:rPr>
+        <w:t xml:space="preserve">from the upper left corner of the display. </w:t>
+      </w:r>
+      <w:r>
+        <w:rPr>
+          <w:rFonts w:ascii="Times New Roman" w:hAnsi="Times New Roman" w:cs="Times New Roman"/>
+          <w:sz w:val="24"/>
+          <w:szCs w:val="24"/>
+        </w:rPr>
+        <w:t>This ensures that subsequent windows don't overlap with each other.</w:t>
+      </w:r>
+    </w:p>
+    <w:p>
+      <w:pPr>
+        <w:rPr>
+          <w:rFonts w:ascii="Times New Roman" w:hAnsi="Times New Roman" w:cs="Times New Roman"/>
+          <w:sz w:val="24"/>
+          <w:szCs w:val="24"/>
+        </w:rPr>
+      </w:pPr>
+      <w:r>
+        <w:rPr>
+          <w:rFonts w:ascii="Times New Roman" w:hAnsi="Times New Roman" w:cs="Times New Roman"/>
+          <w:sz w:val="24"/>
+          <w:szCs w:val="24"/>
+        </w:rPr>
+        <w:t xml:space="preserve">Similarly, the </w:t>
+      </w:r>
+      <w:r>
+        <w:rPr>
+          <w:rFonts w:ascii="Times New Roman" w:hAnsi="Times New Roman" w:cs="Times New Roman"/>
+          <w:b/>
+          <w:bCs/>
+          <w:sz w:val="24"/>
+          <w:szCs w:val="24"/>
+        </w:rPr>
+        <w:t>"initial x size"</w:t>
+      </w:r>
+      <w:r>
+        <w:rPr>
+          <w:rFonts w:ascii="Times New Roman" w:hAnsi="Times New Roman" w:cs="Times New Roman"/>
+          <w:sz w:val="24"/>
+          <w:szCs w:val="24"/>
+        </w:rPr>
+        <w:t xml:space="preserve"> and </w:t>
+      </w:r>
+      <w:r>
+        <w:rPr>
+          <w:rFonts w:ascii="Times New Roman" w:hAnsi="Times New Roman" w:cs="Times New Roman"/>
+          <w:b/>
+          <w:bCs/>
+          <w:sz w:val="24"/>
+          <w:szCs w:val="24"/>
+        </w:rPr>
+        <w:t>"initial y size"</w:t>
+      </w:r>
+      <w:r>
+        <w:rPr>
+          <w:rFonts w:ascii="Times New Roman" w:hAnsi="Times New Roman" w:cs="Times New Roman"/>
+          <w:sz w:val="24"/>
+          <w:szCs w:val="24"/>
+        </w:rPr>
+        <w:t xml:space="preserve"> arguments specify the initial width and height of the window, respectively. </w:t>
+      </w:r>
+    </w:p>
+    <w:p>
+      <w:pPr>
+        <w:rPr>
+          <w:rFonts w:ascii="Times New Roman" w:hAnsi="Times New Roman" w:cs="Times New Roman"/>
+          <w:sz w:val="24"/>
+          <w:szCs w:val="24"/>
+        </w:rPr>
+      </w:pPr>
+      <w:r>
+        <w:rPr>
+          <w:rFonts w:ascii="Times New Roman" w:hAnsi="Times New Roman" w:cs="Times New Roman"/>
+          <w:sz w:val="24"/>
+          <w:szCs w:val="24"/>
+        </w:rPr>
+        <w:t xml:space="preserve">These values determine the </w:t>
+      </w:r>
+      <w:r>
+        <w:rPr>
+          <w:rFonts w:ascii="Times New Roman" w:hAnsi="Times New Roman" w:cs="Times New Roman"/>
+          <w:color w:val="7030A0"/>
+          <w:sz w:val="24"/>
+          <w:szCs w:val="24"/>
+        </w:rPr>
+        <w:t xml:space="preserve">initial dimensions </w:t>
+      </w:r>
+      <w:r>
+        <w:rPr>
+          <w:rFonts w:ascii="Times New Roman" w:hAnsi="Times New Roman" w:cs="Times New Roman"/>
+          <w:sz w:val="24"/>
+          <w:szCs w:val="24"/>
+        </w:rPr>
+        <w:t>of the window when it is first displayed.</w:t>
+      </w:r>
+    </w:p>
+    <w:p>
+      <w:pPr>
+        <w:rPr>
+          <w:rFonts w:ascii="Times New Roman" w:hAnsi="Times New Roman" w:cs="Times New Roman"/>
+          <w:sz w:val="24"/>
+          <w:szCs w:val="24"/>
+        </w:rPr>
+      </w:pPr>
+    </w:p>
+    <w:p>
+      <w:pPr>
+        <w:rPr>
+          <w:rFonts w:ascii="Times New Roman" w:hAnsi="Times New Roman" w:cs="Times New Roman"/>
+          <w:sz w:val="24"/>
+          <w:szCs w:val="24"/>
+        </w:rPr>
+      </w:pPr>
+      <w:r>
+        <w:rPr>
+          <w:rFonts w:ascii="Times New Roman" w:hAnsi="Times New Roman" w:cs="Times New Roman"/>
+          <w:sz w:val="24"/>
+          <w:szCs w:val="24"/>
+        </w:rPr>
+        <w:t xml:space="preserve">Again, using CW_USEDEFAULT for these arguments instructs Windows to use a </w:t>
+      </w:r>
+      <w:r>
+        <w:rPr>
+          <w:rFonts w:ascii="Times New Roman" w:hAnsi="Times New Roman" w:cs="Times New Roman"/>
+          <w:color w:val="7030A0"/>
+          <w:sz w:val="24"/>
+          <w:szCs w:val="24"/>
+        </w:rPr>
+        <w:t xml:space="preserve">default size </w:t>
+      </w:r>
+      <w:r>
+        <w:rPr>
+          <w:rFonts w:ascii="Times New Roman" w:hAnsi="Times New Roman" w:cs="Times New Roman"/>
+          <w:sz w:val="24"/>
+          <w:szCs w:val="24"/>
+        </w:rPr>
+        <w:t>for the window. This means that the window will initially appear with a size appropriate for the content it will display and the screen resolution.</w:t>
+      </w:r>
+    </w:p>
+    <w:p>
+      <w:pPr>
+        <w:rPr>
+          <w:rFonts w:ascii="Times New Roman" w:hAnsi="Times New Roman" w:cs="Times New Roman"/>
+          <w:sz w:val="24"/>
+          <w:szCs w:val="24"/>
+        </w:rPr>
+      </w:pPr>
+    </w:p>
+    <w:p>
+      <w:pPr>
+        <w:rPr>
+          <w:rFonts w:ascii="Times New Roman" w:hAnsi="Times New Roman" w:cs="Times New Roman"/>
+          <w:b/>
+          <w:bCs/>
+          <w:sz w:val="26"/>
+          <w:szCs w:val="26"/>
+          <w14:textOutline w14:w="9525" w14:cap="rnd" w14:cmpd="sng" w14:algn="ctr">
+            <w14:solidFill>
+              <w14:schemeClr w14:val="accent2">
+                <w14:lumMod w14:val="75000"/>
+              </w14:schemeClr>
+            </w14:solidFill>
+            <w14:prstDash w14:val="solid"/>
+            <w14:bevel/>
+          </w14:textOutline>
+        </w:rPr>
+      </w:pPr>
+      <w:r>
+        <w:rPr>
+          <w:rFonts w:ascii="Times New Roman" w:hAnsi="Times New Roman" w:cs="Times New Roman"/>
+          <w:b/>
+          <w:bCs/>
+          <w:sz w:val="26"/>
+          <w:szCs w:val="26"/>
+          <w14:textOutline w14:w="9525" w14:cap="rnd" w14:cmpd="sng" w14:algn="ctr">
+            <w14:solidFill>
+              <w14:schemeClr w14:val="accent2">
+                <w14:lumMod w14:val="75000"/>
+              </w14:schemeClr>
+            </w14:solidFill>
+            <w14:prstDash w14:val="solid"/>
+            <w14:bevel/>
+          </w14:textOutline>
+        </w:rPr>
+        <w:t>Parent Window Handle, Window Menu Handle, and Program Instance Handle</w:t>
+      </w:r>
+    </w:p>
+    <w:p>
+      <w:pPr>
+        <w:rPr>
+          <w:rFonts w:ascii="Times New Roman" w:hAnsi="Times New Roman" w:cs="Times New Roman"/>
+          <w:sz w:val="24"/>
+          <w:szCs w:val="24"/>
+        </w:rPr>
+      </w:pPr>
+      <w:r>
+        <w:rPr>
+          <w:rFonts w:ascii="Times New Roman" w:hAnsi="Times New Roman" w:cs="Times New Roman"/>
+          <w:sz w:val="24"/>
+          <w:szCs w:val="24"/>
+        </w:rPr>
+        <w:t xml:space="preserve">The </w:t>
+      </w:r>
+      <w:r>
+        <w:rPr>
+          <w:rFonts w:ascii="Times New Roman" w:hAnsi="Times New Roman" w:cs="Times New Roman"/>
+          <w:color w:val="0070C0"/>
+          <w:sz w:val="24"/>
+          <w:szCs w:val="24"/>
+        </w:rPr>
+        <w:t xml:space="preserve">"parent window handle" </w:t>
+      </w:r>
+      <w:r>
+        <w:rPr>
+          <w:rFonts w:ascii="Times New Roman" w:hAnsi="Times New Roman" w:cs="Times New Roman"/>
+          <w:sz w:val="24"/>
+          <w:szCs w:val="24"/>
+        </w:rPr>
+        <w:t xml:space="preserve">is set to </w:t>
+      </w:r>
+      <w:r>
+        <w:rPr>
+          <w:rFonts w:ascii="Times New Roman" w:hAnsi="Times New Roman" w:cs="Times New Roman"/>
+          <w:color w:val="0070C0"/>
+          <w:sz w:val="24"/>
+          <w:szCs w:val="24"/>
+        </w:rPr>
+        <w:t>NULL</w:t>
+      </w:r>
+      <w:r>
+        <w:rPr>
+          <w:rFonts w:ascii="Times New Roman" w:hAnsi="Times New Roman" w:cs="Times New Roman"/>
+          <w:sz w:val="24"/>
+          <w:szCs w:val="24"/>
+        </w:rPr>
+        <w:t xml:space="preserve"> when creating a "top-level" window, such as an application window. </w:t>
+      </w:r>
+    </w:p>
+    <w:p>
+      <w:pPr>
+        <w:rPr>
+          <w:rFonts w:ascii="Times New Roman" w:hAnsi="Times New Roman" w:cs="Times New Roman"/>
+          <w:sz w:val="24"/>
+          <w:szCs w:val="24"/>
+        </w:rPr>
+      </w:pPr>
+      <w:r>
+        <w:rPr>
+          <w:rFonts w:ascii="Times New Roman" w:hAnsi="Times New Roman" w:cs="Times New Roman"/>
+          <w:color w:val="FF0000"/>
+          <w:sz w:val="24"/>
+          <w:szCs w:val="24"/>
+        </w:rPr>
+        <w:t xml:space="preserve">Top-level windows </w:t>
+      </w:r>
+      <w:r>
+        <w:rPr>
+          <w:rFonts w:ascii="Times New Roman" w:hAnsi="Times New Roman" w:cs="Times New Roman"/>
+          <w:sz w:val="24"/>
+          <w:szCs w:val="24"/>
+        </w:rPr>
+        <w:t>are not children of any other window and exist independently on the desktop.</w:t>
+      </w:r>
+    </w:p>
+    <w:p>
+      <w:pPr>
+        <w:rPr>
+          <w:rFonts w:ascii="Times New Roman" w:hAnsi="Times New Roman" w:cs="Times New Roman"/>
+          <w:sz w:val="24"/>
+          <w:szCs w:val="24"/>
+        </w:rPr>
+      </w:pPr>
+      <w:r>
+        <w:rPr>
+          <w:noProof/>
+        </w:rPr>
+        <w:drawing>
+          <wp:inline distT="0" distB="0" distL="0" distR="0" wp14:anchorId="16DBF48F" wp14:editId="523842A7">
+            <wp:extent cx="3738638" cy="1784350"/>
+            <wp:effectExtent l="0" t="0" r="0" b="6350"/>
+            <wp:docPr id="3" name="Picture 3" descr="Creating multiple Windows Using Tkinter Toplevel Class"/>
+            <wp:cNvGraphicFramePr>
+              <a:graphicFrameLocks xmlns:a="http://schemas.openxmlformats.org/drawingml/2006/main" noChangeAspect="1"/>
+            </wp:cNvGraphicFramePr>
+            <a:graphic xmlns:a="http://schemas.openxmlformats.org/drawingml/2006/main">
+              <a:graphicData uri="http://schemas.openxmlformats.org/drawingml/2006/picture">
+                <pic:pic xmlns:pic="http://schemas.openxmlformats.org/drawingml/2006/picture">
+                  <pic:nvPicPr>
+                    <pic:cNvPr id="0" name="Picture 1" descr="Creating multiple Windows Using Tkinter Toplevel Class"/>
+                    <pic:cNvPicPr>
+                      <a:picLocks noChangeAspect="1" noChangeArrowheads="1"/>
+                    </pic:cNvPicPr>
+                  </pic:nvPicPr>
+                  <pic:blipFill>
+                    <a:blip r:embed="rId7">
+                      <a:extLst>
+                        <a:ext uri="{28A0092B-C50C-407E-A947-70E740481C1C}">
+                          <a14:useLocalDpi xmlns:a14="http://schemas.microsoft.com/office/drawing/2010/main" val="0"/>
+                        </a:ext>
+                      </a:extLst>
+                    </a:blip>
+                    <a:srcRect/>
+                    <a:stretch>
+                      <a:fillRect/>
+                    </a:stretch>
+                  </pic:blipFill>
+                  <pic:spPr bwMode="auto">
+                    <a:xfrm>
+                      <a:off x="0" y="0"/>
+                      <a:ext cx="3749000" cy="1789296"/>
+                    </a:xfrm>
+                    <a:prstGeom prst="rect">
+                      <a:avLst/>
+                    </a:prstGeom>
+                    <a:noFill/>
+                    <a:ln>
+                      <a:noFill/>
+                    </a:ln>
+                  </pic:spPr>
+                </pic:pic>
+              </a:graphicData>
+            </a:graphic>
+          </wp:inline>
+        </w:drawing>
+      </w:r>
+    </w:p>
+    <w:p>
+      <w:pPr>
+        <w:rPr>
+          <w:rFonts w:ascii="Times New Roman" w:hAnsi="Times New Roman" w:cs="Times New Roman"/>
+          <w:sz w:val="24"/>
+          <w:szCs w:val="24"/>
+        </w:rPr>
+      </w:pPr>
+      <w:r>
+        <w:rPr>
+          <w:rFonts w:ascii="Times New Roman" w:hAnsi="Times New Roman" w:cs="Times New Roman"/>
+          <w:sz w:val="24"/>
+          <w:szCs w:val="24"/>
+        </w:rPr>
+        <w:t xml:space="preserve">In contrast, </w:t>
+      </w:r>
+      <w:r>
+        <w:rPr>
+          <w:rFonts w:ascii="Times New Roman" w:hAnsi="Times New Roman" w:cs="Times New Roman"/>
+          <w:color w:val="0070C0"/>
+          <w:sz w:val="24"/>
+          <w:szCs w:val="24"/>
+        </w:rPr>
+        <w:t xml:space="preserve">child windows </w:t>
+      </w:r>
+      <w:r>
+        <w:rPr>
+          <w:rFonts w:ascii="Times New Roman" w:hAnsi="Times New Roman" w:cs="Times New Roman"/>
+          <w:sz w:val="24"/>
+          <w:szCs w:val="24"/>
+        </w:rPr>
+        <w:t xml:space="preserve">have a parent-child relationship with another window. </w:t>
+      </w:r>
+    </w:p>
+    <w:p>
+      <w:pPr>
+        <w:rPr>
+          <w:rFonts w:ascii="Times New Roman" w:hAnsi="Times New Roman" w:cs="Times New Roman"/>
+          <w:sz w:val="24"/>
+          <w:szCs w:val="24"/>
+        </w:rPr>
+      </w:pPr>
+      <w:r>
+        <w:rPr>
+          <w:rFonts w:ascii="Times New Roman" w:hAnsi="Times New Roman" w:cs="Times New Roman"/>
+          <w:sz w:val="24"/>
+          <w:szCs w:val="24"/>
+        </w:rPr>
+        <w:t xml:space="preserve">When a parent-child relationship exists, the child window is always displayed on the surface of its parent window. </w:t>
+      </w:r>
+    </w:p>
+    <w:p>
+      <w:pPr>
+        <w:rPr>
+          <w:rFonts w:ascii="Times New Roman" w:hAnsi="Times New Roman" w:cs="Times New Roman"/>
+          <w:sz w:val="24"/>
+          <w:szCs w:val="24"/>
+        </w:rPr>
+      </w:pPr>
+      <w:r>
+        <w:rPr>
+          <w:rFonts w:ascii="Times New Roman" w:hAnsi="Times New Roman" w:cs="Times New Roman"/>
+          <w:sz w:val="24"/>
+          <w:szCs w:val="24"/>
+        </w:rPr>
+        <w:t xml:space="preserve">For example, a </w:t>
+      </w:r>
+      <w:r>
+        <w:rPr>
+          <w:rFonts w:ascii="Times New Roman" w:hAnsi="Times New Roman" w:cs="Times New Roman"/>
+          <w:color w:val="7030A0"/>
+          <w:sz w:val="24"/>
+          <w:szCs w:val="24"/>
+        </w:rPr>
+        <w:t xml:space="preserve">dialog box might be a child window </w:t>
+      </w:r>
+      <w:r>
+        <w:rPr>
+          <w:rFonts w:ascii="Times New Roman" w:hAnsi="Times New Roman" w:cs="Times New Roman"/>
+          <w:sz w:val="24"/>
+          <w:szCs w:val="24"/>
+        </w:rPr>
+        <w:t>of an application window.</w:t>
+      </w:r>
+    </w:p>
+    <w:p>
+      <w:pPr>
+        <w:rPr>
+          <w:rFonts w:ascii="Times New Roman" w:hAnsi="Times New Roman" w:cs="Times New Roman"/>
+          <w:sz w:val="24"/>
+          <w:szCs w:val="24"/>
+        </w:rPr>
+      </w:pPr>
+      <w:r>
+        <w:rPr>
+          <w:noProof/>
+        </w:rPr>
+        <w:drawing>
+          <wp:inline distT="0" distB="0" distL="0" distR="0" wp14:anchorId="6CBF9593" wp14:editId="4346423D">
+            <wp:extent cx="2011785" cy="1384300"/>
+            <wp:effectExtent l="0" t="0" r="7620" b="6350"/>
+            <wp:docPr id="4" name="Picture 4" descr="What is a dialog box on a computer? - Quora"/>
+            <wp:cNvGraphicFramePr>
+              <a:graphicFrameLocks xmlns:a="http://schemas.openxmlformats.org/drawingml/2006/main" noChangeAspect="1"/>
+            </wp:cNvGraphicFramePr>
+            <a:graphic xmlns:a="http://schemas.openxmlformats.org/drawingml/2006/main">
+              <a:graphicData uri="http://schemas.openxmlformats.org/drawingml/2006/picture">
+                <pic:pic xmlns:pic="http://schemas.openxmlformats.org/drawingml/2006/picture">
+                  <pic:nvPicPr>
+                    <pic:cNvPr id="0" name="Picture 3" descr="What is a dialog box on a computer? - Quora"/>
+                    <pic:cNvPicPr>
+                      <a:picLocks noChangeAspect="1" noChangeArrowheads="1"/>
+                    </pic:cNvPicPr>
+                  </pic:nvPicPr>
+                  <pic:blipFill>
+                    <a:blip r:embed="rId8">
+                      <a:extLst>
+                        <a:ext uri="{28A0092B-C50C-407E-A947-70E740481C1C}">
+                          <a14:useLocalDpi xmlns:a14="http://schemas.microsoft.com/office/drawing/2010/main" val="0"/>
+                        </a:ext>
+                      </a:extLst>
+                    </a:blip>
+                    <a:srcRect/>
+                    <a:stretch>
+                      <a:fillRect/>
+                    </a:stretch>
+                  </pic:blipFill>
+                  <pic:spPr bwMode="auto">
+                    <a:xfrm>
+                      <a:off x="0" y="0"/>
+                      <a:ext cx="2021454" cy="1390953"/>
+                    </a:xfrm>
+                    <a:prstGeom prst="rect">
+                      <a:avLst/>
+                    </a:prstGeom>
+                    <a:noFill/>
+                    <a:ln>
+                      <a:noFill/>
+                    </a:ln>
+                  </pic:spPr>
+                </pic:pic>
+              </a:graphicData>
+            </a:graphic>
+          </wp:inline>
+        </w:drawing>
+      </w:r>
+    </w:p>
+    <w:p>
+      <w:pPr>
+        <w:rPr>
+          <w:rFonts w:ascii="Times New Roman" w:hAnsi="Times New Roman" w:cs="Times New Roman"/>
+          <w:sz w:val="24"/>
+          <w:szCs w:val="24"/>
+        </w:rPr>
+      </w:pPr>
+      <w:r>
+        <w:rPr>
+          <w:rFonts w:ascii="Times New Roman" w:hAnsi="Times New Roman" w:cs="Times New Roman"/>
+          <w:sz w:val="24"/>
+          <w:szCs w:val="24"/>
+        </w:rPr>
+        <w:t xml:space="preserve">The </w:t>
+      </w:r>
+      <w:r>
+        <w:rPr>
+          <w:rFonts w:ascii="Times New Roman" w:hAnsi="Times New Roman" w:cs="Times New Roman"/>
+          <w:color w:val="0070C0"/>
+          <w:sz w:val="24"/>
+          <w:szCs w:val="24"/>
+        </w:rPr>
+        <w:t xml:space="preserve">"window menu handle" </w:t>
+      </w:r>
+      <w:r>
+        <w:rPr>
+          <w:rFonts w:ascii="Times New Roman" w:hAnsi="Times New Roman" w:cs="Times New Roman"/>
+          <w:sz w:val="24"/>
+          <w:szCs w:val="24"/>
+        </w:rPr>
+        <w:t xml:space="preserve">is also set to </w:t>
+      </w:r>
+      <w:r>
+        <w:rPr>
+          <w:rFonts w:ascii="Times New Roman" w:hAnsi="Times New Roman" w:cs="Times New Roman"/>
+          <w:color w:val="0070C0"/>
+          <w:sz w:val="24"/>
+          <w:szCs w:val="24"/>
+        </w:rPr>
+        <w:t xml:space="preserve">NULL </w:t>
+      </w:r>
+      <w:r>
+        <w:rPr>
+          <w:rFonts w:ascii="Times New Roman" w:hAnsi="Times New Roman" w:cs="Times New Roman"/>
+          <w:sz w:val="24"/>
+          <w:szCs w:val="24"/>
+        </w:rPr>
+        <w:t xml:space="preserve">in this case because the window does not have a menu. </w:t>
+      </w:r>
+    </w:p>
+    <w:p>
+      <w:pPr>
+        <w:rPr>
+          <w:rFonts w:ascii="Times New Roman" w:hAnsi="Times New Roman" w:cs="Times New Roman"/>
+          <w:sz w:val="24"/>
+          <w:szCs w:val="24"/>
+        </w:rPr>
+      </w:pPr>
+      <w:r>
+        <w:rPr>
+          <w:rFonts w:ascii="Times New Roman" w:hAnsi="Times New Roman" w:cs="Times New Roman"/>
+          <w:sz w:val="24"/>
+          <w:szCs w:val="24"/>
+        </w:rPr>
+        <w:t xml:space="preserve">A </w:t>
+      </w:r>
+      <w:r>
+        <w:rPr>
+          <w:rFonts w:ascii="Times New Roman" w:hAnsi="Times New Roman" w:cs="Times New Roman"/>
+          <w:color w:val="FF0000"/>
+          <w:sz w:val="24"/>
+          <w:szCs w:val="24"/>
+        </w:rPr>
+        <w:t>menu</w:t>
+      </w:r>
+      <w:r>
+        <w:rPr>
+          <w:rFonts w:ascii="Times New Roman" w:hAnsi="Times New Roman" w:cs="Times New Roman"/>
+          <w:sz w:val="24"/>
+          <w:szCs w:val="24"/>
+        </w:rPr>
+        <w:t xml:space="preserve"> provides options for user interaction, such as file operations, editing tools, or program</w:t>
+      </w:r>
+      <w:r>
+        <w:rPr>
+          <w:rFonts w:ascii="Times New Roman" w:hAnsi="Times New Roman" w:cs="Times New Roman"/>
+          <w:sz w:val="24"/>
+          <w:szCs w:val="24"/>
+        </w:rPr>
+        <w:t xml:space="preserve"> </w:t>
+      </w:r>
+      <w:r>
+        <w:rPr>
+          <w:rFonts w:ascii="Times New Roman" w:hAnsi="Times New Roman" w:cs="Times New Roman"/>
+          <w:sz w:val="24"/>
+          <w:szCs w:val="24"/>
+        </w:rPr>
+        <w:t>settings. If a window doesn't require user interaction through a menu, it can be omitted.</w:t>
+      </w:r>
+    </w:p>
+    <w:p>
+      <w:pPr>
+        <w:rPr>
+          <w:rFonts w:ascii="Times New Roman" w:hAnsi="Times New Roman" w:cs="Times New Roman"/>
+          <w:sz w:val="24"/>
+          <w:szCs w:val="24"/>
+        </w:rPr>
+      </w:pPr>
+      <w:r>
+        <w:rPr>
+          <w:rFonts w:ascii="Times New Roman" w:hAnsi="Times New Roman" w:cs="Times New Roman"/>
+          <w:sz w:val="24"/>
+          <w:szCs w:val="24"/>
+        </w:rPr>
+        <w:lastRenderedPageBreak/>
+        <w:t>The "program instance handle" is set to the instance handle passed to the program as a parameter of WinMain. This handle is a unique identifier for the running instance of the application. It is used internally by Windows to distinguish between multiple instances of the same program.</w:t>
+      </w:r>
+    </w:p>
+    <w:p>
+      <w:pPr>
+        <w:rPr>
+          <w:rFonts w:ascii="Times New Roman" w:hAnsi="Times New Roman" w:cs="Times New Roman"/>
+          <w:sz w:val="24"/>
+          <w:szCs w:val="24"/>
+        </w:rPr>
+      </w:pPr>
+    </w:p>
+    <w:p>
+      <w:pPr>
+        <w:rPr>
+          <w:rFonts w:ascii="Times New Roman" w:hAnsi="Times New Roman" w:cs="Times New Roman"/>
+          <w:b/>
+          <w:bCs/>
+          <w:sz w:val="28"/>
+          <w:szCs w:val="28"/>
+          <w14:textOutline w14:w="9525" w14:cap="rnd" w14:cmpd="sng" w14:algn="ctr">
+            <w14:solidFill>
+              <w14:schemeClr w14:val="accent2">
+                <w14:lumMod w14:val="75000"/>
+              </w14:schemeClr>
+            </w14:solidFill>
+            <w14:prstDash w14:val="solid"/>
+            <w14:bevel/>
+          </w14:textOutline>
+        </w:rPr>
+      </w:pPr>
+      <w:r>
+        <w:rPr>
+          <w:rFonts w:ascii="Times New Roman" w:hAnsi="Times New Roman" w:cs="Times New Roman"/>
+          <w:b/>
+          <w:bCs/>
+          <w:sz w:val="28"/>
+          <w:szCs w:val="28"/>
+          <w14:textOutline w14:w="9525" w14:cap="rnd" w14:cmpd="sng" w14:algn="ctr">
+            <w14:solidFill>
+              <w14:schemeClr w14:val="accent2">
+                <w14:lumMod w14:val="75000"/>
+              </w14:schemeClr>
+            </w14:solidFill>
+            <w14:prstDash w14:val="solid"/>
+            <w14:bevel/>
+          </w14:textOutline>
+        </w:rPr>
+        <w:t>Creation Parameters</w:t>
+      </w:r>
+    </w:p>
+    <w:p>
+      <w:pPr>
+        <w:rPr>
+          <w:rFonts w:ascii="Times New Roman" w:hAnsi="Times New Roman" w:cs="Times New Roman"/>
+          <w:sz w:val="24"/>
+          <w:szCs w:val="24"/>
+        </w:rPr>
+      </w:pPr>
+      <w:r>
+        <w:rPr>
+          <w:rFonts w:ascii="Times New Roman" w:hAnsi="Times New Roman" w:cs="Times New Roman"/>
+          <w:sz w:val="24"/>
+          <w:szCs w:val="24"/>
+        </w:rPr>
+        <w:t>Finally, the "creation parameters" pointer is set to NULL. Creation parameters provide a way to pass additional data to the CreateWindow function that might be specific to certain window types or advanced window creation scenarios. In this case, there are no additional parameters needed, so NULL is used.</w:t>
+      </w:r>
+    </w:p>
+    <w:p>
+      <w:pPr>
+        <w:rPr>
+          <w:rFonts w:ascii="Times New Roman" w:hAnsi="Times New Roman" w:cs="Times New Roman"/>
+          <w:sz w:val="24"/>
+          <w:szCs w:val="24"/>
+        </w:rPr>
+      </w:pPr>
+    </w:p>
+    <w:p>
+      <w:pPr>
+        <w:rPr>
+          <w:rFonts w:ascii="Times New Roman" w:hAnsi="Times New Roman" w:cs="Times New Roman"/>
+          <w:b/>
+          <w:bCs/>
+          <w:sz w:val="28"/>
+          <w:szCs w:val="28"/>
+          <w14:textOutline w14:w="9525" w14:cap="rnd" w14:cmpd="sng" w14:algn="ctr">
+            <w14:solidFill>
+              <w14:schemeClr w14:val="accent2">
+                <w14:lumMod w14:val="75000"/>
+              </w14:schemeClr>
+            </w14:solidFill>
+            <w14:prstDash w14:val="solid"/>
+            <w14:bevel/>
+          </w14:textOutline>
+        </w:rPr>
+      </w:pPr>
+      <w:r>
+        <w:rPr>
+          <w:rFonts w:ascii="Times New Roman" w:hAnsi="Times New Roman" w:cs="Times New Roman"/>
+          <w:b/>
+          <w:bCs/>
+          <w:sz w:val="28"/>
+          <w:szCs w:val="28"/>
+          <w14:textOutline w14:w="9525" w14:cap="rnd" w14:cmpd="sng" w14:algn="ctr">
+            <w14:solidFill>
+              <w14:schemeClr w14:val="accent2">
+                <w14:lumMod w14:val="75000"/>
+              </w14:schemeClr>
+            </w14:solidFill>
+            <w14:prstDash w14:val="solid"/>
+            <w14:bevel/>
+          </w14:textOutline>
+        </w:rPr>
+        <w:t>Handle to the Created Window</w:t>
+      </w:r>
+    </w:p>
+    <w:p>
+      <w:pPr>
+        <w:rPr>
+          <w:rFonts w:ascii="Times New Roman" w:hAnsi="Times New Roman" w:cs="Times New Roman"/>
+          <w:sz w:val="24"/>
+          <w:szCs w:val="24"/>
+        </w:rPr>
+      </w:pPr>
+      <w:r>
+        <w:rPr>
+          <w:rFonts w:ascii="Times New Roman" w:hAnsi="Times New Roman" w:cs="Times New Roman"/>
+          <w:sz w:val="24"/>
+          <w:szCs w:val="24"/>
+        </w:rPr>
+        <w:t>The CreateWindow call returns a handle to the newly created window. This handle is a unique identifier that is used by the program to refer to the window. Many Windows functions require the window handle as an argument to identify the specific window they should operate on.</w:t>
+      </w:r>
+    </w:p>
+    <w:p>
+      <w:pPr>
+        <w:rPr>
+          <w:rFonts w:ascii="Times New Roman" w:hAnsi="Times New Roman" w:cs="Times New Roman"/>
+          <w:sz w:val="24"/>
+          <w:szCs w:val="24"/>
+        </w:rPr>
+      </w:pPr>
+      <w:r>
+        <w:rPr>
+          <w:rFonts w:ascii="Times New Roman" w:hAnsi="Times New Roman" w:cs="Times New Roman"/>
+          <w:sz w:val="24"/>
+          <w:szCs w:val="24"/>
+        </w:rPr>
+        <w:t>The handle is stored in the variable hwnd, which is defined to be of type HWND ("handle to a window"). Every window in Windows has a handle, and programs use these handles to interact with and manage the windows they create.</w:t>
+      </w:r>
+    </w:p>
     <w:sectPr>
       <w:pgSz w:w="12240" w:h="15840"/>
       <w:pgMar w:top="1440" w:right="1440" w:bottom="1440" w:left="1440" w:header="720" w:footer="720" w:gutter="0"/>
@@ -3653,9 +5631,9 @@
 <file path=word/numbering.xml><?xml version="1.0" encoding="utf-8"?>
 <w:numbering xmlns:wpc="http://schemas.microsoft.com/office/word/2010/wordprocessingCanvas" xmlns:cx="http://schemas.microsoft.com/office/drawing/2014/chartex" xmlns:cx1="http://schemas.microsoft.com/office/drawing/2015/9/8/chartex" xmlns:cx2="http://schemas.microsoft.com/office/drawing/2015/10/21/chartex" xmlns:cx3="http://schemas.microsoft.com/office/drawing/2016/5/9/chartex" xmlns:cx4="http://schemas.microsoft.com/office/drawing/2016/5/10/chartex" xmlns:cx5="http://schemas.microsoft.com/office/drawing/2016/5/11/chartex" xmlns:cx6="http://schemas.microsoft.com/office/drawing/2016/5/12/chartex" xmlns:cx7="http://schemas.microsoft.com/office/drawing/2016/5/13/chartex" xmlns:cx8="http://schemas.microsoft.com/office/drawing/2016/5/14/chartex" xmlns:mc="http://schemas.openxmlformats.org/markup-compatibility/2006" xmlns:aink="http://schemas.microsoft.com/office/drawing/2016/ink" xmlns:am3d="http://schemas.microsoft.com/office/drawing/2017/model3d" xmlns:o="urn:schemas-microsoft-com:office:office" xmlns:r="http://schemas.openxmlformats.org/officeDocument/2006/relationships" xmlns:m="http://schemas.openxmlformats.org/officeDocument/2006/math" xmlns:v="urn:schemas-microsoft-com:vml" xmlns:wp14="http://schemas.microsoft.com/office/word/2010/wordprocessingDrawing" xmlns:wp="http://schemas.openxmlformats.org/drawingml/2006/wordprocessingDrawing" xmlns:w10="urn:schemas-microsoft-com:office:word" xmlns:w="http://schemas.openxmlformats.org/wordprocessingml/2006/main" xmlns:w14="http://schemas.microsoft.com/office/word/2010/wordml" xmlns:w15="http://schemas.microsoft.com/office/word/2012/wordml" xmlns:w16cex="http://schemas.microsoft.com/office/word/2018/wordml/cex" xmlns:w16cid="http://schemas.microsoft.com/office/word/2016/wordml/cid" xmlns:w16="http://schemas.microsoft.com/office/word/2018/wordml" xmlns:w16sdtdh="http://schemas.microsoft.com/office/word/2020/wordml/sdtdatahash" xmlns:w16se="http://schemas.microsoft.com/office/word/2015/wordml/symex" xmlns:wpg="http://schemas.microsoft.com/office/word/2010/wordprocessingGroup" xmlns:wpi="http://schemas.microsoft.com/office/word/2010/wordprocessingInk" xmlns:wne="http://schemas.microsoft.com/office/word/2006/wordml" xmlns:wps="http://schemas.microsoft.com/office/word/2010/wordprocessingShape" mc:Ignorable="w14 w15 w16se w16cid w16 w16cex w16sdtdh wp14">
   <w:abstractNum w:abstractNumId="0" w15:restartNumberingAfterBreak="0">
-    <w:nsid w:val="78C44FAB"/>
+    <w:nsid w:val="68181ECE"/>
     <w:multiLevelType w:val="hybridMultilevel"/>
-    <w:tmpl w:val="293C2EC4"/>
+    <w:tmpl w:val="0EC63BD2"/>
     <w:lvl w:ilvl="0" w:tplc="04090001">
       <w:start w:val="1"/>
       <w:numFmt w:val="bullet"/>
@@ -3765,7 +5743,123 @@
       </w:rPr>
     </w:lvl>
   </w:abstractNum>
+  <w:abstractNum w:abstractNumId="1" w15:restartNumberingAfterBreak="0">
+    <w:nsid w:val="78C44FAB"/>
+    <w:multiLevelType w:val="hybridMultilevel"/>
+    <w:tmpl w:val="293C2EC4"/>
+    <w:lvl w:ilvl="0" w:tplc="04090001">
+      <w:start w:val="1"/>
+      <w:numFmt w:val="bullet"/>
+      <w:lvlText w:val=""/>
+      <w:lvlJc w:val="left"/>
+      <w:pPr>
+        <w:ind w:left="720" w:hanging="360"/>
+      </w:pPr>
+      <w:rPr>
+        <w:rFonts w:ascii="Symbol" w:hAnsi="Symbol" w:hint="default"/>
+      </w:rPr>
+    </w:lvl>
+    <w:lvl w:ilvl="1" w:tplc="04090003" w:tentative="1">
+      <w:start w:val="1"/>
+      <w:numFmt w:val="bullet"/>
+      <w:lvlText w:val="o"/>
+      <w:lvlJc w:val="left"/>
+      <w:pPr>
+        <w:ind w:left="1440" w:hanging="360"/>
+      </w:pPr>
+      <w:rPr>
+        <w:rFonts w:ascii="Courier New" w:hAnsi="Courier New" w:cs="Courier New" w:hint="default"/>
+      </w:rPr>
+    </w:lvl>
+    <w:lvl w:ilvl="2" w:tplc="04090005" w:tentative="1">
+      <w:start w:val="1"/>
+      <w:numFmt w:val="bullet"/>
+      <w:lvlText w:val=""/>
+      <w:lvlJc w:val="left"/>
+      <w:pPr>
+        <w:ind w:left="2160" w:hanging="360"/>
+      </w:pPr>
+      <w:rPr>
+        <w:rFonts w:ascii="Wingdings" w:hAnsi="Wingdings" w:hint="default"/>
+      </w:rPr>
+    </w:lvl>
+    <w:lvl w:ilvl="3" w:tplc="04090001" w:tentative="1">
+      <w:start w:val="1"/>
+      <w:numFmt w:val="bullet"/>
+      <w:lvlText w:val=""/>
+      <w:lvlJc w:val="left"/>
+      <w:pPr>
+        <w:ind w:left="2880" w:hanging="360"/>
+      </w:pPr>
+      <w:rPr>
+        <w:rFonts w:ascii="Symbol" w:hAnsi="Symbol" w:hint="default"/>
+      </w:rPr>
+    </w:lvl>
+    <w:lvl w:ilvl="4" w:tplc="04090003" w:tentative="1">
+      <w:start w:val="1"/>
+      <w:numFmt w:val="bullet"/>
+      <w:lvlText w:val="o"/>
+      <w:lvlJc w:val="left"/>
+      <w:pPr>
+        <w:ind w:left="3600" w:hanging="360"/>
+      </w:pPr>
+      <w:rPr>
+        <w:rFonts w:ascii="Courier New" w:hAnsi="Courier New" w:cs="Courier New" w:hint="default"/>
+      </w:rPr>
+    </w:lvl>
+    <w:lvl w:ilvl="5" w:tplc="04090005" w:tentative="1">
+      <w:start w:val="1"/>
+      <w:numFmt w:val="bullet"/>
+      <w:lvlText w:val=""/>
+      <w:lvlJc w:val="left"/>
+      <w:pPr>
+        <w:ind w:left="4320" w:hanging="360"/>
+      </w:pPr>
+      <w:rPr>
+        <w:rFonts w:ascii="Wingdings" w:hAnsi="Wingdings" w:hint="default"/>
+      </w:rPr>
+    </w:lvl>
+    <w:lvl w:ilvl="6" w:tplc="04090001" w:tentative="1">
+      <w:start w:val="1"/>
+      <w:numFmt w:val="bullet"/>
+      <w:lvlText w:val=""/>
+      <w:lvlJc w:val="left"/>
+      <w:pPr>
+        <w:ind w:left="5040" w:hanging="360"/>
+      </w:pPr>
+      <w:rPr>
+        <w:rFonts w:ascii="Symbol" w:hAnsi="Symbol" w:hint="default"/>
+      </w:rPr>
+    </w:lvl>
+    <w:lvl w:ilvl="7" w:tplc="04090003" w:tentative="1">
+      <w:start w:val="1"/>
+      <w:numFmt w:val="bullet"/>
+      <w:lvlText w:val="o"/>
+      <w:lvlJc w:val="left"/>
+      <w:pPr>
+        <w:ind w:left="5760" w:hanging="360"/>
+      </w:pPr>
+      <w:rPr>
+        <w:rFonts w:ascii="Courier New" w:hAnsi="Courier New" w:cs="Courier New" w:hint="default"/>
+      </w:rPr>
+    </w:lvl>
+    <w:lvl w:ilvl="8" w:tplc="04090005" w:tentative="1">
+      <w:start w:val="1"/>
+      <w:numFmt w:val="bullet"/>
+      <w:lvlText w:val=""/>
+      <w:lvlJc w:val="left"/>
+      <w:pPr>
+        <w:ind w:left="6480" w:hanging="360"/>
+      </w:pPr>
+      <w:rPr>
+        <w:rFonts w:ascii="Wingdings" w:hAnsi="Wingdings" w:hint="default"/>
+      </w:rPr>
+    </w:lvl>
+  </w:abstractNum>
   <w:num w:numId="1">
+    <w:abstractNumId w:val="1"/>
+  </w:num>
+  <w:num w:numId="2">
     <w:abstractNumId w:val="0"/>
   </w:num>
 </w:numbering>

</xml_diff>